<commit_message>
fixed a bug where the QMessageBox warnings for invalid filepaths were not being called
</commit_message>
<xml_diff>
--- a/AntennaInput_RDIT.docx
+++ b/AntennaInput_RDIT.docx
@@ -248,18 +248,60 @@
       <w:pPr>
         <w:pStyle w:val="ListParagraph"/>
         <w:numPr>
+          <w:ilvl w:val="1"/>
+          <w:numId w:val="1"/>
+        </w:numPr>
+      </w:pPr>
+      <w:r>
+        <w:t>Add in a Button to browse using a standard file open dialog.</w:t>
+      </w:r>
+    </w:p>
+    <w:p>
+      <w:pPr>
+        <w:pStyle w:val="ListParagraph"/>
+        <w:numPr>
           <w:ilvl w:val="2"/>
           <w:numId w:val="1"/>
         </w:numPr>
       </w:pPr>
       <w:r>
-        <w:t xml:space="preserve">One </w:t>
-      </w:r>
-      <w:r>
-        <w:t xml:space="preserve">text </w:t>
-      </w:r>
-      <w:r>
-        <w:t>field for E</w:t>
+        <w:t>Browsing for a file fills in the three input text fields for antenna positions.</w:t>
+      </w:r>
+    </w:p>
+    <w:p>
+      <w:pPr>
+        <w:pStyle w:val="ListParagraph"/>
+        <w:numPr>
+          <w:ilvl w:val="0"/>
+          <w:numId w:val="1"/>
+        </w:numPr>
+      </w:pPr>
+      <w:r>
+        <w:t>Implementation</w:t>
+      </w:r>
+    </w:p>
+    <w:p>
+      <w:pPr>
+        <w:pStyle w:val="ListParagraph"/>
+        <w:numPr>
+          <w:ilvl w:val="1"/>
+          <w:numId w:val="1"/>
+        </w:numPr>
+      </w:pPr>
+      <w:r>
+        <w:t>Create a QT Window</w:t>
+      </w:r>
+    </w:p>
+    <w:p>
+      <w:pPr>
+        <w:pStyle w:val="ListParagraph"/>
+        <w:numPr>
+          <w:ilvl w:val="1"/>
+          <w:numId w:val="1"/>
+        </w:numPr>
+      </w:pPr>
+      <w:r>
+        <w:t>Use the QTCreator GUI Editor to organize GUI objects</w:t>
       </w:r>
     </w:p>
     <w:p>
@@ -271,13 +313,10 @@
         </w:numPr>
       </w:pPr>
       <w:r>
-        <w:t xml:space="preserve">One </w:t>
-      </w:r>
-      <w:r>
-        <w:t xml:space="preserve">text </w:t>
-      </w:r>
-      <w:r>
-        <w:t>field for F</w:t>
+        <w:t>Add</w:t>
+      </w:r>
+      <w:r>
+        <w:t xml:space="preserve"> three QTextFields text fields onto the main QT Window</w:t>
       </w:r>
     </w:p>
     <w:p>
@@ -289,25 +328,22 @@
         </w:numPr>
       </w:pPr>
       <w:r>
-        <w:t xml:space="preserve">One </w:t>
-      </w:r>
-      <w:r>
-        <w:t xml:space="preserve">text </w:t>
-      </w:r>
-      <w:r>
-        <w:t>field for G</w:t>
-      </w:r>
-    </w:p>
-    <w:p>
-      <w:pPr>
-        <w:pStyle w:val="ListParagraph"/>
-        <w:numPr>
-          <w:ilvl w:val="1"/>
-          <w:numId w:val="1"/>
-        </w:numPr>
-      </w:pPr>
-      <w:r>
-        <w:t>Add in a Button to browse using a standard file open dialog.</w:t>
+        <w:t>Add</w:t>
+      </w:r>
+      <w:r>
+        <w:t xml:space="preserve"> three </w:t>
+      </w:r>
+      <w:r>
+        <w:t>Q</w:t>
+      </w:r>
+      <w:r>
+        <w:t>labels</w:t>
+      </w:r>
+      <w:r>
+        <w:t xml:space="preserve"> onto the </w:t>
+      </w:r>
+      <w:r>
+        <w:t>QT Window</w:t>
       </w:r>
     </w:p>
     <w:p>
@@ -319,8 +355,113 @@
         </w:numPr>
       </w:pPr>
       <w:r>
-        <w:t>Browsing for a file fills in the three input text fields for antenna positions.</w:t>
-      </w:r>
+        <w:t>Add</w:t>
+      </w:r>
+      <w:r>
+        <w:t xml:space="preserve"> a QButton onto the QT Window</w:t>
+      </w:r>
+    </w:p>
+    <w:p>
+      <w:pPr>
+        <w:pStyle w:val="ListParagraph"/>
+        <w:numPr>
+          <w:ilvl w:val="3"/>
+          <w:numId w:val="1"/>
+        </w:numPr>
+      </w:pPr>
+      <w:r>
+        <w:t>Pops up a file selection window</w:t>
+      </w:r>
+    </w:p>
+    <w:p>
+      <w:pPr>
+        <w:pStyle w:val="ListParagraph"/>
+        <w:numPr>
+          <w:ilvl w:val="3"/>
+          <w:numId w:val="1"/>
+        </w:numPr>
+      </w:pPr>
+      <w:r>
+        <w:t>On a</w:t>
+      </w:r>
+      <w:r>
+        <w:t xml:space="preserve"> valid</w:t>
+      </w:r>
+      <w:r>
+        <w:t xml:space="preserve"> file selection parses a file that contains the E, F, and G values separated by commas. For example</w:t>
+      </w:r>
+      <w:r>
+        <w:t>: “</w:t>
+      </w:r>
+      <w:r>
+        <w:t>1</w:t>
+      </w:r>
+      <w:r>
+        <w:t>.0</w:t>
+      </w:r>
+      <w:r>
+        <w:t>,2</w:t>
+      </w:r>
+      <w:r>
+        <w:t>.5</w:t>
+      </w:r>
+      <w:r>
+        <w:t>,3</w:t>
+      </w:r>
+      <w:r>
+        <w:t>.9</w:t>
+      </w:r>
+      <w:r>
+        <w:t>”</w:t>
+      </w:r>
+    </w:p>
+    <w:p>
+      <w:pPr>
+        <w:pStyle w:val="ListParagraph"/>
+        <w:numPr>
+          <w:ilvl w:val="3"/>
+          <w:numId w:val="1"/>
+        </w:numPr>
+      </w:pPr>
+      <w:r>
+        <w:t>Invalid files with non-numerical inputs fills the E, F, and G values with zeros</w:t>
+      </w:r>
+      <w:r>
+        <w:t>. For example: “AAA, BBB, CCC”</w:t>
+      </w:r>
+    </w:p>
+    <w:p>
+      <w:pPr>
+        <w:pStyle w:val="ListParagraph"/>
+        <w:numPr>
+          <w:ilvl w:val="3"/>
+          <w:numId w:val="1"/>
+        </w:numPr>
+      </w:pPr>
+      <w:r>
+        <w:t>Malformed files result in an error QMessageBox and don’t fill the values</w:t>
+      </w:r>
+      <w:r>
+        <w:t>. For example: “3.4, 2.4”</w:t>
+      </w:r>
+    </w:p>
+    <w:p>
+      <w:pPr>
+        <w:pStyle w:val="ListParagraph"/>
+        <w:numPr>
+          <w:ilvl w:val="2"/>
+          <w:numId w:val="1"/>
+        </w:numPr>
+      </w:pPr>
+      <w:r>
+        <w:t>Add Horizontal and Vertical QSpacers to organize the Qlabels and QTextFields</w:t>
+      </w:r>
+    </w:p>
+    <w:p>
+      <w:pPr>
+        <w:pStyle w:val="ListParagraph"/>
+        <w:ind w:left="2160"/>
+      </w:pPr>
     </w:p>
     <w:p>
       <w:pPr>
@@ -331,233 +472,215 @@
         </w:numPr>
       </w:pPr>
       <w:r>
-        <w:t>Implementation</w:t>
-      </w:r>
-    </w:p>
-    <w:p>
-      <w:pPr>
-        <w:pStyle w:val="ListParagraph"/>
-        <w:numPr>
-          <w:ilvl w:val="1"/>
-          <w:numId w:val="1"/>
-        </w:numPr>
-      </w:pPr>
-      <w:r>
-        <w:t>Create a QT Window</w:t>
-      </w:r>
-    </w:p>
-    <w:p>
-      <w:pPr>
-        <w:pStyle w:val="ListParagraph"/>
-        <w:numPr>
-          <w:ilvl w:val="1"/>
-          <w:numId w:val="1"/>
-        </w:numPr>
-      </w:pPr>
-      <w:r>
-        <w:t>Use the QTCreator GUI Editor to organize GUI objects</w:t>
-      </w:r>
-    </w:p>
-    <w:p>
-      <w:pPr>
-        <w:pStyle w:val="ListParagraph"/>
-        <w:numPr>
-          <w:ilvl w:val="2"/>
-          <w:numId w:val="1"/>
-        </w:numPr>
-      </w:pPr>
-      <w:r>
-        <w:t>Add</w:t>
-      </w:r>
-      <w:r>
-        <w:t xml:space="preserve"> three QTextFields text fields onto the main QT Window</w:t>
-      </w:r>
-    </w:p>
-    <w:p>
-      <w:pPr>
-        <w:pStyle w:val="ListParagraph"/>
-        <w:numPr>
-          <w:ilvl w:val="2"/>
-          <w:numId w:val="1"/>
-        </w:numPr>
-      </w:pPr>
-      <w:r>
-        <w:t>Add</w:t>
-      </w:r>
-      <w:r>
-        <w:t xml:space="preserve"> three </w:t>
-      </w:r>
-      <w:r>
-        <w:t>Q</w:t>
-      </w:r>
-      <w:r>
-        <w:t>labels</w:t>
-      </w:r>
-      <w:r>
-        <w:t xml:space="preserve"> onto the </w:t>
-      </w:r>
-      <w:r>
-        <w:t>QT Window</w:t>
-      </w:r>
-    </w:p>
-    <w:p>
-      <w:pPr>
-        <w:pStyle w:val="ListParagraph"/>
-        <w:numPr>
-          <w:ilvl w:val="2"/>
-          <w:numId w:val="1"/>
-        </w:numPr>
-      </w:pPr>
-      <w:r>
-        <w:t>Add</w:t>
-      </w:r>
-      <w:r>
-        <w:t xml:space="preserve"> a QButton onto the QT Window</w:t>
-      </w:r>
-    </w:p>
-    <w:p>
-      <w:pPr>
-        <w:pStyle w:val="ListParagraph"/>
-        <w:numPr>
-          <w:ilvl w:val="3"/>
-          <w:numId w:val="1"/>
-        </w:numPr>
-      </w:pPr>
-      <w:r>
-        <w:t>Pops up a file selection window</w:t>
-      </w:r>
-    </w:p>
-    <w:p>
-      <w:pPr>
-        <w:pStyle w:val="ListParagraph"/>
-        <w:numPr>
-          <w:ilvl w:val="3"/>
-          <w:numId w:val="1"/>
-        </w:numPr>
-      </w:pPr>
-      <w:r>
-        <w:t>On a file selection parses a file that contains the E, F, and G values separated by commas. For example</w:t>
-      </w:r>
-      <w:r>
-        <w:t>: “</w:t>
+        <w:t>Testing</w:t>
+      </w:r>
+      <w:r>
+        <w:br/>
+        <w:t xml:space="preserve">Test Setup: </w:t>
+      </w:r>
+      <w:r>
+        <w:t xml:space="preserve">A computer with the BestXYZ Processor application loaded and containing at least one </w:t>
+      </w:r>
+      <w:r>
+        <w:lastRenderedPageBreak/>
+        <w:t>reference receiver dataset.</w:t>
+      </w:r>
+      <w:r>
+        <w:t xml:space="preserve"> An invalid antenna position file containing “AAA, @$#D, FFF”. A malformed antenna position file containing “1.3, 2.5”.</w:t>
+      </w:r>
+    </w:p>
+    <w:p>
+      <w:pPr>
+        <w:pStyle w:val="ListParagraph"/>
+        <w:numPr>
+          <w:ilvl w:val="1"/>
+          <w:numId w:val="1"/>
+        </w:numPr>
+      </w:pPr>
+      <w:r>
+        <w:t>Open the BestXYZProcessor application</w:t>
+      </w:r>
+    </w:p>
+    <w:p>
+      <w:pPr>
+        <w:pStyle w:val="ListParagraph"/>
+        <w:numPr>
+          <w:ilvl w:val="1"/>
+          <w:numId w:val="1"/>
+        </w:numPr>
+      </w:pPr>
+      <w:r>
+        <w:t>Verify that a text entry field is present on the GUI</w:t>
+      </w:r>
+    </w:p>
+    <w:p>
+      <w:pPr>
+        <w:pStyle w:val="ListParagraph"/>
+        <w:numPr>
+          <w:ilvl w:val="1"/>
+          <w:numId w:val="1"/>
+        </w:numPr>
+      </w:pPr>
+      <w:r>
+        <w:t>Verify that the user can type into the text entry field</w:t>
+      </w:r>
+    </w:p>
+    <w:p>
+      <w:pPr>
+        <w:pStyle w:val="ListParagraph"/>
+        <w:numPr>
+          <w:ilvl w:val="1"/>
+          <w:numId w:val="1"/>
+        </w:numPr>
+      </w:pPr>
+      <w:r>
+        <w:t xml:space="preserve">Verify that a </w:t>
+      </w:r>
+      <w:r>
+        <w:t xml:space="preserve">“Load Position” button </w:t>
+      </w:r>
+      <w:r>
+        <w:t xml:space="preserve">exists </w:t>
+      </w:r>
+      <w:r>
+        <w:t>under</w:t>
+      </w:r>
+      <w:r>
+        <w:t xml:space="preserve"> the text entry</w:t>
+      </w:r>
+      <w:r>
+        <w:t xml:space="preserve"> fields</w:t>
+      </w:r>
+    </w:p>
+    <w:p>
+      <w:pPr>
+        <w:pStyle w:val="ListParagraph"/>
+        <w:numPr>
+          <w:ilvl w:val="1"/>
+          <w:numId w:val="1"/>
+        </w:numPr>
+      </w:pPr>
+      <w:r>
+        <w:t>Click the “Load Position” button to open the file browser and then click on the cancel button</w:t>
+      </w:r>
+    </w:p>
+    <w:p>
+      <w:pPr>
+        <w:pStyle w:val="ListParagraph"/>
+        <w:numPr>
+          <w:ilvl w:val="1"/>
+          <w:numId w:val="1"/>
+        </w:numPr>
+      </w:pPr>
+      <w:r>
+        <w:t>Verify that no values populated the text entry fields</w:t>
+      </w:r>
+    </w:p>
+    <w:p>
+      <w:pPr>
+        <w:pStyle w:val="ListParagraph"/>
+        <w:numPr>
+          <w:ilvl w:val="1"/>
+          <w:numId w:val="1"/>
+        </w:numPr>
+      </w:pPr>
+      <w:r>
+        <w:t xml:space="preserve">Browse for </w:t>
+      </w:r>
+      <w:r>
+        <w:t>the</w:t>
+      </w:r>
+      <w:r>
+        <w:t xml:space="preserve"> malformed file</w:t>
+      </w:r>
+      <w:r>
+        <w:t xml:space="preserve"> and verify that a QMessageBox warning prompts the user and no values populate the text entry fields</w:t>
+      </w:r>
+    </w:p>
+    <w:p>
+      <w:pPr>
+        <w:pStyle w:val="ListParagraph"/>
+        <w:numPr>
+          <w:ilvl w:val="1"/>
+          <w:numId w:val="1"/>
+        </w:numPr>
+      </w:pPr>
+      <w:r>
+        <w:t xml:space="preserve"> </w:t>
+      </w:r>
+      <w:r>
+        <w:t xml:space="preserve">Browse for the invalid antenna position file and verify that </w:t>
+      </w:r>
+      <w:r>
+        <w:t>each</w:t>
+      </w:r>
+      <w:r>
+        <w:t xml:space="preserve"> text entry field</w:t>
+      </w:r>
+      <w:r>
+        <w:t xml:space="preserve"> is</w:t>
+      </w:r>
+      <w:r>
+        <w:t xml:space="preserve"> populated with 0</w:t>
+      </w:r>
+    </w:p>
+    <w:p>
+      <w:pPr>
+        <w:pStyle w:val="ListParagraph"/>
+        <w:numPr>
+          <w:ilvl w:val="1"/>
+          <w:numId w:val="1"/>
+        </w:numPr>
+      </w:pPr>
+      <w:r>
+        <w:t xml:space="preserve">Browse for a valid file and verify that the text entry fields are automatically populated with </w:t>
+      </w:r>
+      <w:r>
+        <w:t>the specified float values</w:t>
+      </w:r>
+    </w:p>
+    <w:p>
+      <w:pPr>
+        <w:pStyle w:val="ListParagraph"/>
+        <w:numPr>
+          <w:ilvl w:val="1"/>
+          <w:numId w:val="1"/>
+        </w:numPr>
+      </w:pPr>
+      <w:r>
+        <w:t>Run the application and verify in the output data file that the entered coordinates were used. (E</w:t>
+      </w:r>
+      <w:r>
+        <w:rPr>
+          <w:vertAlign w:val="subscript"/>
+        </w:rPr>
+        <w:t>Ant</w:t>
+      </w:r>
+      <w:r>
+        <w:t xml:space="preserve"> = </w:t>
       </w:r>
       <w:bookmarkStart w:id="0" w:name="_GoBack"/>
       <w:bookmarkEnd w:id="0"/>
       <w:r>
-        <w:t>1,2,3”</w:t>
-      </w:r>
-    </w:p>
-    <w:p>
-      <w:pPr>
-        <w:pStyle w:val="ListParagraph"/>
-        <w:numPr>
-          <w:ilvl w:val="2"/>
-          <w:numId w:val="1"/>
-        </w:numPr>
-      </w:pPr>
-      <w:r>
-        <w:t>Add Horizontal and Vertical QSpacers to organize the Qlabels and QTextFields</w:t>
-      </w:r>
-    </w:p>
-    <w:p>
-      <w:pPr>
-        <w:pStyle w:val="ListParagraph"/>
-        <w:numPr>
-          <w:ilvl w:val="2"/>
-          <w:numId w:val="1"/>
-        </w:numPr>
-      </w:pPr>
-    </w:p>
-    <w:p>
-      <w:pPr>
-        <w:pStyle w:val="ListParagraph"/>
-        <w:numPr>
-          <w:ilvl w:val="0"/>
-          <w:numId w:val="1"/>
-        </w:numPr>
-      </w:pPr>
-      <w:r>
-        <w:t>Testing</w:t>
-      </w:r>
-      <w:r>
-        <w:br/>
-        <w:t xml:space="preserve">Test Setup: </w:t>
-      </w:r>
-      <w:r>
-        <w:t>A computer with the BestXYZ Processor application loaded and containing at least one reference receiver dataset.</w:t>
-      </w:r>
-    </w:p>
-    <w:p>
-      <w:pPr>
-        <w:pStyle w:val="ListParagraph"/>
-        <w:numPr>
-          <w:ilvl w:val="1"/>
-          <w:numId w:val="1"/>
-        </w:numPr>
-      </w:pPr>
-      <w:r>
-        <w:t>Open the BestXYZProcessor application</w:t>
-      </w:r>
-    </w:p>
-    <w:p>
-      <w:pPr>
-        <w:pStyle w:val="ListParagraph"/>
-        <w:numPr>
-          <w:ilvl w:val="1"/>
-          <w:numId w:val="1"/>
-        </w:numPr>
-      </w:pPr>
-      <w:r>
-        <w:lastRenderedPageBreak/>
-        <w:t>Verify that a text entry field is present on the GUI</w:t>
-      </w:r>
-    </w:p>
-    <w:p>
-      <w:pPr>
-        <w:pStyle w:val="ListParagraph"/>
-        <w:numPr>
-          <w:ilvl w:val="1"/>
-          <w:numId w:val="1"/>
-        </w:numPr>
-      </w:pPr>
-      <w:r>
-        <w:t>Verify that the user can type into the text entry field</w:t>
-      </w:r>
-    </w:p>
-    <w:p>
-      <w:pPr>
-        <w:pStyle w:val="ListParagraph"/>
-        <w:numPr>
-          <w:ilvl w:val="1"/>
-          <w:numId w:val="1"/>
-        </w:numPr>
-      </w:pPr>
-      <w:r>
-        <w:t>Verify that a button with a folder icon exists to the right of the text entry</w:t>
-      </w:r>
-    </w:p>
-    <w:p>
-      <w:pPr>
-        <w:pStyle w:val="ListParagraph"/>
-        <w:numPr>
-          <w:ilvl w:val="1"/>
-          <w:numId w:val="1"/>
-        </w:numPr>
-      </w:pPr>
-      <w:r>
-        <w:t>Use the folder button to pop up the open dialog</w:t>
-      </w:r>
-    </w:p>
-    <w:p>
-      <w:pPr>
-        <w:pStyle w:val="ListParagraph"/>
-        <w:numPr>
-          <w:ilvl w:val="1"/>
-          <w:numId w:val="1"/>
-        </w:numPr>
-      </w:pPr>
-      <w:r>
-        <w:t>Cancel the dialog, verifying that no file path is entered in the text entry</w:t>
+        <w:t>E</w:t>
+      </w:r>
+      <w:r>
+        <w:rPr>
+          <w:vertAlign w:val="subscript"/>
+        </w:rPr>
+        <w:t>record</w:t>
+      </w:r>
+      <w:r>
+        <w:t>-delta</w:t>
+      </w:r>
+      <w:r>
+        <w:rPr>
+          <w:vertAlign w:val="subscript"/>
+        </w:rPr>
+        <w:t>E</w:t>
+      </w:r>
+      <w:r>
+        <w:t>)</w:t>
       </w:r>
     </w:p>
     <w:sectPr>

</xml_diff>